<commit_message>
Added trazability to the requirements analisys
</commit_message>
<xml_diff>
--- a/doc/Requirements analisis.docx
+++ b/doc/Requirements analisis.docx
@@ -6985,6 +6985,1767 @@
         </w:rPr>
       </w:pPr>
     </w:p>
+    <w:p>
+      <w:pPr>
+        <w:rPr>
+          <w:lang w:val="en-US"/>
+        </w:rPr>
+      </w:pPr>
+    </w:p>
+    <w:tbl>
+      <w:tblPr>
+        <w:tblStyle w:val="Tablaconcuadrcula"/>
+        <w:tblW w:w="0" w:type="auto"/>
+        <w:tblLook w:val="04A0" w:firstRow="1" w:lastRow="0" w:firstColumn="1" w:lastColumn="0" w:noHBand="0" w:noVBand="1"/>
+      </w:tblPr>
+      <w:tblGrid>
+        <w:gridCol w:w="3116"/>
+        <w:gridCol w:w="3117"/>
+        <w:gridCol w:w="3117"/>
+      </w:tblGrid>
+      <w:tr>
+        <w:tc>
+          <w:tcPr>
+            <w:tcW w:w="3116" w:type="dxa"/>
+          </w:tcPr>
+          <w:p>
+            <w:pPr>
+              <w:rPr>
+                <w:lang w:val="en-US"/>
+              </w:rPr>
+            </w:pPr>
+            <w:r>
+              <w:rPr>
+                <w:lang w:val="en-US"/>
+              </w:rPr>
+              <w:t>Requirement</w:t>
+            </w:r>
+          </w:p>
+        </w:tc>
+        <w:tc>
+          <w:tcPr>
+            <w:tcW w:w="3117" w:type="dxa"/>
+          </w:tcPr>
+          <w:p>
+            <w:pPr>
+              <w:rPr>
+                <w:lang w:val="en-US"/>
+              </w:rPr>
+            </w:pPr>
+            <w:r>
+              <w:rPr>
+                <w:lang w:val="en-US"/>
+              </w:rPr>
+              <w:t>Method</w:t>
+            </w:r>
+          </w:p>
+        </w:tc>
+        <w:tc>
+          <w:tcPr>
+            <w:tcW w:w="3117" w:type="dxa"/>
+          </w:tcPr>
+          <w:p>
+            <w:pPr>
+              <w:rPr>
+                <w:lang w:val="en-US"/>
+              </w:rPr>
+            </w:pPr>
+            <w:r>
+              <w:rPr>
+                <w:lang w:val="en-US"/>
+              </w:rPr>
+              <w:t>Class</w:t>
+            </w:r>
+          </w:p>
+        </w:tc>
+      </w:tr>
+      <w:tr>
+        <w:trPr>
+          <w:trHeight w:val="378"/>
+        </w:trPr>
+        <w:tc>
+          <w:tcPr>
+            <w:tcW w:w="3116" w:type="dxa"/>
+            <w:vMerge w:val="restart"/>
+            <w:shd w:val="clear" w:color="auto" w:fill="548DD4" w:themeFill="text2" w:themeFillTint="99"/>
+          </w:tcPr>
+          <w:p>
+            <w:pPr>
+              <w:numPr>
+                <w:ilvl w:val="0"/>
+                <w:numId w:val="9"/>
+              </w:numPr>
+              <w:pBdr>
+                <w:top w:val="nil"/>
+                <w:left w:val="nil"/>
+                <w:bottom w:val="nil"/>
+                <w:right w:val="nil"/>
+                <w:between w:val="nil"/>
+              </w:pBdr>
+              <w:spacing w:after="160" w:line="259" w:lineRule="auto"/>
+              <w:rPr>
+                <w:lang w:val="en-US"/>
+              </w:rPr>
+            </w:pPr>
+            <w:r>
+              <w:rPr>
+                <w:lang w:val="en-US"/>
+              </w:rPr>
+              <w:t xml:space="preserve">R1: </w:t>
+            </w:r>
+            <w:r>
+              <w:rPr>
+                <w:lang w:val="en-US"/>
+              </w:rPr>
+              <w:t>Register vehicles for sale.</w:t>
+            </w:r>
+          </w:p>
+        </w:tc>
+        <w:tc>
+          <w:tcPr>
+            <w:tcW w:w="3117" w:type="dxa"/>
+            <w:shd w:val="clear" w:color="auto" w:fill="548DD4" w:themeFill="text2" w:themeFillTint="99"/>
+          </w:tcPr>
+          <w:p>
+            <w:pPr>
+              <w:rPr>
+                <w:lang w:val="en-US"/>
+              </w:rPr>
+            </w:pPr>
+            <w:proofErr w:type="spellStart"/>
+            <w:r>
+              <w:rPr>
+                <w:lang w:val="en-US"/>
+              </w:rPr>
+              <w:t>AddVehicle</w:t>
+            </w:r>
+            <w:proofErr w:type="spellEnd"/>
+          </w:p>
+        </w:tc>
+        <w:tc>
+          <w:tcPr>
+            <w:tcW w:w="3117" w:type="dxa"/>
+            <w:shd w:val="clear" w:color="auto" w:fill="548DD4" w:themeFill="text2" w:themeFillTint="99"/>
+          </w:tcPr>
+          <w:p>
+            <w:pPr>
+              <w:rPr>
+                <w:lang w:val="en-US"/>
+              </w:rPr>
+            </w:pPr>
+            <w:proofErr w:type="spellStart"/>
+            <w:r>
+              <w:rPr>
+                <w:lang w:val="en-US"/>
+              </w:rPr>
+              <w:t>CarManager</w:t>
+            </w:r>
+            <w:proofErr w:type="spellEnd"/>
+          </w:p>
+        </w:tc>
+      </w:tr>
+      <w:tr>
+        <w:trPr>
+          <w:trHeight w:val="378"/>
+        </w:trPr>
+        <w:tc>
+          <w:tcPr>
+            <w:tcW w:w="3116" w:type="dxa"/>
+            <w:vMerge/>
+            <w:shd w:val="clear" w:color="auto" w:fill="548DD4" w:themeFill="text2" w:themeFillTint="99"/>
+          </w:tcPr>
+          <w:p>
+            <w:pPr>
+              <w:numPr>
+                <w:ilvl w:val="0"/>
+                <w:numId w:val="9"/>
+              </w:numPr>
+              <w:pBdr>
+                <w:top w:val="nil"/>
+                <w:left w:val="nil"/>
+                <w:bottom w:val="nil"/>
+                <w:right w:val="nil"/>
+                <w:between w:val="nil"/>
+              </w:pBdr>
+              <w:rPr>
+                <w:lang w:val="en-US"/>
+              </w:rPr>
+            </w:pPr>
+          </w:p>
+        </w:tc>
+        <w:tc>
+          <w:tcPr>
+            <w:tcW w:w="3117" w:type="dxa"/>
+            <w:shd w:val="clear" w:color="auto" w:fill="548DD4" w:themeFill="text2" w:themeFillTint="99"/>
+          </w:tcPr>
+          <w:p>
+            <w:pPr>
+              <w:rPr>
+                <w:lang w:val="en-US"/>
+              </w:rPr>
+            </w:pPr>
+            <w:proofErr w:type="spellStart"/>
+            <w:r>
+              <w:rPr>
+                <w:lang w:val="en-US"/>
+              </w:rPr>
+              <w:t>AddVehicle</w:t>
+            </w:r>
+            <w:proofErr w:type="spellEnd"/>
+          </w:p>
+        </w:tc>
+        <w:tc>
+          <w:tcPr>
+            <w:tcW w:w="3117" w:type="dxa"/>
+            <w:shd w:val="clear" w:color="auto" w:fill="548DD4" w:themeFill="text2" w:themeFillTint="99"/>
+          </w:tcPr>
+          <w:p>
+            <w:pPr>
+              <w:rPr>
+                <w:lang w:val="en-US"/>
+              </w:rPr>
+            </w:pPr>
+            <w:r>
+              <w:rPr>
+                <w:lang w:val="en-US"/>
+              </w:rPr>
+              <w:t>Terminal</w:t>
+            </w:r>
+          </w:p>
+        </w:tc>
+      </w:tr>
+      <w:tr>
+        <w:trPr>
+          <w:trHeight w:val="252"/>
+        </w:trPr>
+        <w:tc>
+          <w:tcPr>
+            <w:tcW w:w="3116" w:type="dxa"/>
+            <w:vMerge w:val="restart"/>
+          </w:tcPr>
+          <w:p>
+            <w:pPr>
+              <w:numPr>
+                <w:ilvl w:val="0"/>
+                <w:numId w:val="9"/>
+              </w:numPr>
+              <w:pBdr>
+                <w:top w:val="nil"/>
+                <w:left w:val="nil"/>
+                <w:bottom w:val="nil"/>
+                <w:right w:val="nil"/>
+                <w:between w:val="nil"/>
+              </w:pBdr>
+              <w:spacing w:after="160" w:line="259" w:lineRule="auto"/>
+              <w:rPr>
+                <w:lang w:val="en-GB"/>
+              </w:rPr>
+            </w:pPr>
+            <w:r>
+              <w:rPr>
+                <w:lang w:val="en-GB"/>
+              </w:rPr>
+              <w:t>R2: Calculate the sale p</w:t>
+            </w:r>
+            <w:r>
+              <w:rPr>
+                <w:lang w:val="en-GB"/>
+              </w:rPr>
+              <w:t>rice of a vehicle.</w:t>
+            </w:r>
+          </w:p>
+        </w:tc>
+        <w:tc>
+          <w:tcPr>
+            <w:tcW w:w="3117" w:type="dxa"/>
+          </w:tcPr>
+          <w:p>
+            <w:pPr>
+              <w:rPr>
+                <w:lang w:val="en-US"/>
+              </w:rPr>
+            </w:pPr>
+            <w:proofErr w:type="spellStart"/>
+            <w:r>
+              <w:rPr>
+                <w:lang w:val="en-US"/>
+              </w:rPr>
+              <w:t>getSalePrice</w:t>
+            </w:r>
+            <w:proofErr w:type="spellEnd"/>
+          </w:p>
+        </w:tc>
+        <w:tc>
+          <w:tcPr>
+            <w:tcW w:w="3117" w:type="dxa"/>
+          </w:tcPr>
+          <w:p>
+            <w:pPr>
+              <w:rPr>
+                <w:lang w:val="en-US"/>
+              </w:rPr>
+            </w:pPr>
+            <w:proofErr w:type="spellStart"/>
+            <w:r>
+              <w:rPr>
+                <w:lang w:val="en-US"/>
+              </w:rPr>
+              <w:t>CarManager</w:t>
+            </w:r>
+            <w:proofErr w:type="spellEnd"/>
+          </w:p>
+        </w:tc>
+      </w:tr>
+      <w:tr>
+        <w:trPr>
+          <w:trHeight w:val="252"/>
+        </w:trPr>
+        <w:tc>
+          <w:tcPr>
+            <w:tcW w:w="3116" w:type="dxa"/>
+            <w:vMerge/>
+          </w:tcPr>
+          <w:p>
+            <w:pPr>
+              <w:numPr>
+                <w:ilvl w:val="0"/>
+                <w:numId w:val="9"/>
+              </w:numPr>
+              <w:pBdr>
+                <w:top w:val="nil"/>
+                <w:left w:val="nil"/>
+                <w:bottom w:val="nil"/>
+                <w:right w:val="nil"/>
+                <w:between w:val="nil"/>
+              </w:pBdr>
+              <w:rPr>
+                <w:lang w:val="en-GB"/>
+              </w:rPr>
+            </w:pPr>
+          </w:p>
+        </w:tc>
+        <w:tc>
+          <w:tcPr>
+            <w:tcW w:w="3117" w:type="dxa"/>
+          </w:tcPr>
+          <w:p>
+            <w:pPr>
+              <w:rPr>
+                <w:lang w:val="en-US"/>
+              </w:rPr>
+            </w:pPr>
+            <w:proofErr w:type="spellStart"/>
+            <w:r>
+              <w:rPr>
+                <w:lang w:val="en-US"/>
+              </w:rPr>
+              <w:t>getSalePrice</w:t>
+            </w:r>
+            <w:proofErr w:type="spellEnd"/>
+          </w:p>
+        </w:tc>
+        <w:tc>
+          <w:tcPr>
+            <w:tcW w:w="3117" w:type="dxa"/>
+          </w:tcPr>
+          <w:p>
+            <w:pPr>
+              <w:rPr>
+                <w:lang w:val="en-US"/>
+              </w:rPr>
+            </w:pPr>
+            <w:r>
+              <w:rPr>
+                <w:lang w:val="en-US"/>
+              </w:rPr>
+              <w:t>Terminal</w:t>
+            </w:r>
+          </w:p>
+        </w:tc>
+      </w:tr>
+      <w:tr>
+        <w:trPr>
+          <w:trHeight w:val="252"/>
+        </w:trPr>
+        <w:tc>
+          <w:tcPr>
+            <w:tcW w:w="3116" w:type="dxa"/>
+            <w:vMerge/>
+          </w:tcPr>
+          <w:p>
+            <w:pPr>
+              <w:numPr>
+                <w:ilvl w:val="0"/>
+                <w:numId w:val="9"/>
+              </w:numPr>
+              <w:pBdr>
+                <w:top w:val="nil"/>
+                <w:left w:val="nil"/>
+                <w:bottom w:val="nil"/>
+                <w:right w:val="nil"/>
+                <w:between w:val="nil"/>
+              </w:pBdr>
+              <w:rPr>
+                <w:lang w:val="en-GB"/>
+              </w:rPr>
+            </w:pPr>
+          </w:p>
+        </w:tc>
+        <w:tc>
+          <w:tcPr>
+            <w:tcW w:w="3117" w:type="dxa"/>
+          </w:tcPr>
+          <w:p>
+            <w:pPr>
+              <w:rPr>
+                <w:lang w:val="en-US"/>
+              </w:rPr>
+            </w:pPr>
+            <w:proofErr w:type="spellStart"/>
+            <w:r>
+              <w:rPr>
+                <w:lang w:val="en-US"/>
+              </w:rPr>
+              <w:t>SalePrice</w:t>
+            </w:r>
+            <w:proofErr w:type="spellEnd"/>
+          </w:p>
+        </w:tc>
+        <w:tc>
+          <w:tcPr>
+            <w:tcW w:w="3117" w:type="dxa"/>
+          </w:tcPr>
+          <w:p>
+            <w:pPr>
+              <w:rPr>
+                <w:lang w:val="en-US"/>
+              </w:rPr>
+            </w:pPr>
+            <w:r>
+              <w:rPr>
+                <w:lang w:val="en-US"/>
+              </w:rPr>
+              <w:t>Vehicle</w:t>
+            </w:r>
+          </w:p>
+        </w:tc>
+      </w:tr>
+      <w:tr>
+        <w:trPr>
+          <w:trHeight w:val="352"/>
+        </w:trPr>
+        <w:tc>
+          <w:tcPr>
+            <w:tcW w:w="3116" w:type="dxa"/>
+            <w:vMerge w:val="restart"/>
+            <w:shd w:val="clear" w:color="auto" w:fill="548DD4" w:themeFill="text2" w:themeFillTint="99"/>
+          </w:tcPr>
+          <w:p>
+            <w:pPr>
+              <w:numPr>
+                <w:ilvl w:val="0"/>
+                <w:numId w:val="9"/>
+              </w:numPr>
+              <w:pBdr>
+                <w:top w:val="nil"/>
+                <w:left w:val="nil"/>
+                <w:bottom w:val="nil"/>
+                <w:right w:val="nil"/>
+                <w:between w:val="nil"/>
+              </w:pBdr>
+              <w:spacing w:after="160" w:line="259" w:lineRule="auto"/>
+              <w:rPr>
+                <w:lang w:val="en-US"/>
+              </w:rPr>
+            </w:pPr>
+            <w:r>
+              <w:rPr>
+                <w:lang w:val="en-US"/>
+              </w:rPr>
+              <w:t xml:space="preserve">R3: </w:t>
+            </w:r>
+            <w:r>
+              <w:rPr>
+                <w:lang w:val="en-US"/>
+              </w:rPr>
+              <w:t>Generate a report with the information of a vehicle.</w:t>
+            </w:r>
+          </w:p>
+        </w:tc>
+        <w:tc>
+          <w:tcPr>
+            <w:tcW w:w="3117" w:type="dxa"/>
+            <w:shd w:val="clear" w:color="auto" w:fill="548DD4" w:themeFill="text2" w:themeFillTint="99"/>
+          </w:tcPr>
+          <w:p>
+            <w:pPr>
+              <w:rPr>
+                <w:lang w:val="en-US"/>
+              </w:rPr>
+            </w:pPr>
+            <w:proofErr w:type="spellStart"/>
+            <w:r>
+              <w:rPr>
+                <w:lang w:val="en-US"/>
+              </w:rPr>
+              <w:t>DisplayVehicles</w:t>
+            </w:r>
+            <w:proofErr w:type="spellEnd"/>
+          </w:p>
+        </w:tc>
+        <w:tc>
+          <w:tcPr>
+            <w:tcW w:w="3117" w:type="dxa"/>
+            <w:shd w:val="clear" w:color="auto" w:fill="548DD4" w:themeFill="text2" w:themeFillTint="99"/>
+          </w:tcPr>
+          <w:p>
+            <w:pPr>
+              <w:rPr>
+                <w:lang w:val="en-US"/>
+              </w:rPr>
+            </w:pPr>
+            <w:proofErr w:type="spellStart"/>
+            <w:r>
+              <w:rPr>
+                <w:lang w:val="en-US"/>
+              </w:rPr>
+              <w:t>CarManager</w:t>
+            </w:r>
+            <w:proofErr w:type="spellEnd"/>
+          </w:p>
+        </w:tc>
+      </w:tr>
+      <w:tr>
+        <w:trPr>
+          <w:trHeight w:val="352"/>
+        </w:trPr>
+        <w:tc>
+          <w:tcPr>
+            <w:tcW w:w="3116" w:type="dxa"/>
+            <w:vMerge/>
+            <w:shd w:val="clear" w:color="auto" w:fill="548DD4" w:themeFill="text2" w:themeFillTint="99"/>
+          </w:tcPr>
+          <w:p>
+            <w:pPr>
+              <w:numPr>
+                <w:ilvl w:val="0"/>
+                <w:numId w:val="9"/>
+              </w:numPr>
+              <w:pBdr>
+                <w:top w:val="nil"/>
+                <w:left w:val="nil"/>
+                <w:bottom w:val="nil"/>
+                <w:right w:val="nil"/>
+                <w:between w:val="nil"/>
+              </w:pBdr>
+              <w:rPr>
+                <w:lang w:val="en-US"/>
+              </w:rPr>
+            </w:pPr>
+          </w:p>
+        </w:tc>
+        <w:tc>
+          <w:tcPr>
+            <w:tcW w:w="3117" w:type="dxa"/>
+            <w:shd w:val="clear" w:color="auto" w:fill="548DD4" w:themeFill="text2" w:themeFillTint="99"/>
+          </w:tcPr>
+          <w:p>
+            <w:pPr>
+              <w:pStyle w:val="Listaconvietas"/>
+              <w:rPr>
+                <w:lang w:val="en-US"/>
+              </w:rPr>
+            </w:pPr>
+            <w:proofErr w:type="spellStart"/>
+            <w:r>
+              <w:rPr>
+                <w:lang w:val="en-US"/>
+              </w:rPr>
+              <w:t>DisplayeCars</w:t>
+            </w:r>
+            <w:proofErr w:type="spellEnd"/>
+          </w:p>
+          <w:p>
+            <w:pPr>
+              <w:pStyle w:val="Listaconvietas"/>
+              <w:rPr>
+                <w:lang w:val="en-US"/>
+              </w:rPr>
+            </w:pPr>
+            <w:proofErr w:type="spellStart"/>
+            <w:r>
+              <w:rPr>
+                <w:lang w:val="en-US"/>
+              </w:rPr>
+              <w:t>DisplayBikes</w:t>
+            </w:r>
+            <w:proofErr w:type="spellEnd"/>
+          </w:p>
+          <w:p>
+            <w:pPr>
+              <w:pStyle w:val="Listaconvietas"/>
+              <w:rPr>
+                <w:lang w:val="en-US"/>
+              </w:rPr>
+            </w:pPr>
+            <w:proofErr w:type="spellStart"/>
+            <w:r>
+              <w:rPr>
+                <w:lang w:val="en-US"/>
+              </w:rPr>
+              <w:t>DisplayDiesel</w:t>
+            </w:r>
+            <w:proofErr w:type="spellEnd"/>
+          </w:p>
+          <w:p>
+            <w:pPr>
+              <w:pStyle w:val="Listaconvietas"/>
+              <w:rPr>
+                <w:lang w:val="en-US"/>
+              </w:rPr>
+            </w:pPr>
+            <w:proofErr w:type="spellStart"/>
+            <w:r>
+              <w:rPr>
+                <w:lang w:val="en-US"/>
+              </w:rPr>
+              <w:t>DsiplayExtra</w:t>
+            </w:r>
+            <w:proofErr w:type="spellEnd"/>
+          </w:p>
+          <w:p>
+            <w:pPr>
+              <w:pStyle w:val="Listaconvietas"/>
+              <w:rPr>
+                <w:lang w:val="en-US"/>
+              </w:rPr>
+            </w:pPr>
+            <w:proofErr w:type="spellStart"/>
+            <w:r>
+              <w:rPr>
+                <w:lang w:val="en-US"/>
+              </w:rPr>
+              <w:t>DisplayGasoline</w:t>
+            </w:r>
+            <w:proofErr w:type="spellEnd"/>
+          </w:p>
+          <w:p>
+            <w:pPr>
+              <w:pStyle w:val="Listaconvietas"/>
+              <w:rPr>
+                <w:lang w:val="en-US"/>
+              </w:rPr>
+            </w:pPr>
+            <w:proofErr w:type="spellStart"/>
+            <w:r>
+              <w:rPr>
+                <w:lang w:val="en-US"/>
+              </w:rPr>
+              <w:t>DisplayElectricity</w:t>
+            </w:r>
+            <w:proofErr w:type="spellEnd"/>
+          </w:p>
+          <w:p>
+            <w:pPr>
+              <w:pStyle w:val="Listaconvietas"/>
+              <w:rPr>
+                <w:lang w:val="en-US"/>
+              </w:rPr>
+            </w:pPr>
+            <w:proofErr w:type="spellStart"/>
+            <w:r>
+              <w:rPr>
+                <w:lang w:val="en-US"/>
+              </w:rPr>
+              <w:t>DisplayNew</w:t>
+            </w:r>
+            <w:proofErr w:type="spellEnd"/>
+          </w:p>
+          <w:p>
+            <w:pPr>
+              <w:pStyle w:val="Listaconvietas"/>
+              <w:rPr>
+                <w:lang w:val="en-US"/>
+              </w:rPr>
+            </w:pPr>
+            <w:proofErr w:type="spellStart"/>
+            <w:r>
+              <w:rPr>
+                <w:lang w:val="en-US"/>
+              </w:rPr>
+              <w:t>DisplayeUsed</w:t>
+            </w:r>
+            <w:proofErr w:type="spellEnd"/>
+          </w:p>
+        </w:tc>
+        <w:tc>
+          <w:tcPr>
+            <w:tcW w:w="3117" w:type="dxa"/>
+            <w:shd w:val="clear" w:color="auto" w:fill="548DD4" w:themeFill="text2" w:themeFillTint="99"/>
+          </w:tcPr>
+          <w:p>
+            <w:pPr>
+              <w:rPr>
+                <w:lang w:val="en-US"/>
+              </w:rPr>
+            </w:pPr>
+            <w:r>
+              <w:rPr>
+                <w:lang w:val="en-US"/>
+              </w:rPr>
+              <w:t>Terminal</w:t>
+            </w:r>
+          </w:p>
+        </w:tc>
+      </w:tr>
+      <w:tr>
+        <w:trPr>
+          <w:trHeight w:val="352"/>
+        </w:trPr>
+        <w:tc>
+          <w:tcPr>
+            <w:tcW w:w="3116" w:type="dxa"/>
+            <w:vMerge/>
+            <w:shd w:val="clear" w:color="auto" w:fill="548DD4" w:themeFill="text2" w:themeFillTint="99"/>
+          </w:tcPr>
+          <w:p>
+            <w:pPr>
+              <w:numPr>
+                <w:ilvl w:val="0"/>
+                <w:numId w:val="9"/>
+              </w:numPr>
+              <w:pBdr>
+                <w:top w:val="nil"/>
+                <w:left w:val="nil"/>
+                <w:bottom w:val="nil"/>
+                <w:right w:val="nil"/>
+                <w:between w:val="nil"/>
+              </w:pBdr>
+              <w:rPr>
+                <w:lang w:val="en-US"/>
+              </w:rPr>
+            </w:pPr>
+          </w:p>
+        </w:tc>
+        <w:tc>
+          <w:tcPr>
+            <w:tcW w:w="3117" w:type="dxa"/>
+            <w:shd w:val="clear" w:color="auto" w:fill="548DD4" w:themeFill="text2" w:themeFillTint="99"/>
+          </w:tcPr>
+          <w:p>
+            <w:pPr>
+              <w:rPr>
+                <w:lang w:val="en-US"/>
+              </w:rPr>
+            </w:pPr>
+            <w:proofErr w:type="spellStart"/>
+            <w:r>
+              <w:rPr>
+                <w:lang w:val="en-US"/>
+              </w:rPr>
+              <w:t>ToString</w:t>
+            </w:r>
+            <w:proofErr w:type="spellEnd"/>
+          </w:p>
+        </w:tc>
+        <w:tc>
+          <w:tcPr>
+            <w:tcW w:w="3117" w:type="dxa"/>
+            <w:shd w:val="clear" w:color="auto" w:fill="548DD4" w:themeFill="text2" w:themeFillTint="99"/>
+          </w:tcPr>
+          <w:p>
+            <w:pPr>
+              <w:rPr>
+                <w:lang w:val="en-US"/>
+              </w:rPr>
+            </w:pPr>
+            <w:r>
+              <w:rPr>
+                <w:lang w:val="en-US"/>
+              </w:rPr>
+              <w:t>Vehicle</w:t>
+            </w:r>
+          </w:p>
+        </w:tc>
+      </w:tr>
+      <w:tr>
+        <w:trPr>
+          <w:trHeight w:val="480"/>
+        </w:trPr>
+        <w:tc>
+          <w:tcPr>
+            <w:tcW w:w="3116" w:type="dxa"/>
+            <w:vMerge w:val="restart"/>
+          </w:tcPr>
+          <w:p>
+            <w:pPr>
+              <w:numPr>
+                <w:ilvl w:val="0"/>
+                <w:numId w:val="9"/>
+              </w:numPr>
+              <w:pBdr>
+                <w:top w:val="nil"/>
+                <w:left w:val="nil"/>
+                <w:bottom w:val="nil"/>
+                <w:right w:val="nil"/>
+                <w:between w:val="nil"/>
+              </w:pBdr>
+              <w:spacing w:after="160" w:line="259" w:lineRule="auto"/>
+              <w:rPr>
+                <w:lang w:val="en-US"/>
+              </w:rPr>
+            </w:pPr>
+            <w:r>
+              <w:rPr>
+                <w:lang w:val="en-US"/>
+              </w:rPr>
+              <w:t xml:space="preserve">R4: </w:t>
+            </w:r>
+            <w:r>
+              <w:rPr>
+                <w:lang w:val="en-US"/>
+              </w:rPr>
+              <w:t>Generate a report with the data regarding the documentation of a vehicle.</w:t>
+            </w:r>
+          </w:p>
+          <w:p>
+            <w:pPr>
+              <w:rPr>
+                <w:lang w:val="en-US"/>
+              </w:rPr>
+            </w:pPr>
+            <w:r>
+              <w:rPr>
+                <w:lang w:val="en-US"/>
+              </w:rPr>
+              <w:t xml:space="preserve"> </w:t>
+            </w:r>
+          </w:p>
+        </w:tc>
+        <w:tc>
+          <w:tcPr>
+            <w:tcW w:w="3117" w:type="dxa"/>
+          </w:tcPr>
+          <w:p>
+            <w:pPr>
+              <w:rPr>
+                <w:lang w:val="en-US"/>
+              </w:rPr>
+            </w:pPr>
+            <w:proofErr w:type="spellStart"/>
+            <w:r>
+              <w:rPr>
+                <w:lang w:val="en-US"/>
+              </w:rPr>
+              <w:t>DocumentsState</w:t>
+            </w:r>
+            <w:proofErr w:type="spellEnd"/>
+          </w:p>
+        </w:tc>
+        <w:tc>
+          <w:tcPr>
+            <w:tcW w:w="3117" w:type="dxa"/>
+          </w:tcPr>
+          <w:p>
+            <w:pPr>
+              <w:rPr>
+                <w:lang w:val="en-US"/>
+              </w:rPr>
+            </w:pPr>
+            <w:proofErr w:type="spellStart"/>
+            <w:r>
+              <w:rPr>
+                <w:lang w:val="en-US"/>
+              </w:rPr>
+              <w:t>CarManager</w:t>
+            </w:r>
+            <w:proofErr w:type="spellEnd"/>
+          </w:p>
+        </w:tc>
+      </w:tr>
+      <w:tr>
+        <w:trPr>
+          <w:trHeight w:val="480"/>
+        </w:trPr>
+        <w:tc>
+          <w:tcPr>
+            <w:tcW w:w="3116" w:type="dxa"/>
+            <w:vMerge/>
+          </w:tcPr>
+          <w:p>
+            <w:pPr>
+              <w:numPr>
+                <w:ilvl w:val="0"/>
+                <w:numId w:val="9"/>
+              </w:numPr>
+              <w:pBdr>
+                <w:top w:val="nil"/>
+                <w:left w:val="nil"/>
+                <w:bottom w:val="nil"/>
+                <w:right w:val="nil"/>
+                <w:between w:val="nil"/>
+              </w:pBdr>
+              <w:rPr>
+                <w:lang w:val="en-US"/>
+              </w:rPr>
+            </w:pPr>
+          </w:p>
+        </w:tc>
+        <w:tc>
+          <w:tcPr>
+            <w:tcW w:w="3117" w:type="dxa"/>
+          </w:tcPr>
+          <w:p>
+            <w:pPr>
+              <w:rPr>
+                <w:lang w:val="en-US"/>
+              </w:rPr>
+            </w:pPr>
+            <w:proofErr w:type="spellStart"/>
+            <w:r>
+              <w:rPr>
+                <w:lang w:val="en-US"/>
+              </w:rPr>
+              <w:t>getAllDocumentation</w:t>
+            </w:r>
+            <w:proofErr w:type="spellEnd"/>
+          </w:p>
+        </w:tc>
+        <w:tc>
+          <w:tcPr>
+            <w:tcW w:w="3117" w:type="dxa"/>
+          </w:tcPr>
+          <w:p>
+            <w:pPr>
+              <w:rPr>
+                <w:lang w:val="en-US"/>
+              </w:rPr>
+            </w:pPr>
+            <w:r>
+              <w:rPr>
+                <w:lang w:val="en-US"/>
+              </w:rPr>
+              <w:t>Terminal</w:t>
+            </w:r>
+          </w:p>
+        </w:tc>
+      </w:tr>
+      <w:tr>
+        <w:trPr>
+          <w:trHeight w:val="480"/>
+        </w:trPr>
+        <w:tc>
+          <w:tcPr>
+            <w:tcW w:w="3116" w:type="dxa"/>
+            <w:vMerge/>
+          </w:tcPr>
+          <w:p>
+            <w:pPr>
+              <w:numPr>
+                <w:ilvl w:val="0"/>
+                <w:numId w:val="9"/>
+              </w:numPr>
+              <w:pBdr>
+                <w:top w:val="nil"/>
+                <w:left w:val="nil"/>
+                <w:bottom w:val="nil"/>
+                <w:right w:val="nil"/>
+                <w:between w:val="nil"/>
+              </w:pBdr>
+              <w:rPr>
+                <w:lang w:val="en-US"/>
+              </w:rPr>
+            </w:pPr>
+          </w:p>
+        </w:tc>
+        <w:tc>
+          <w:tcPr>
+            <w:tcW w:w="3117" w:type="dxa"/>
+          </w:tcPr>
+          <w:p>
+            <w:pPr>
+              <w:rPr>
+                <w:lang w:val="en-US"/>
+              </w:rPr>
+            </w:pPr>
+            <w:proofErr w:type="spellStart"/>
+            <w:r>
+              <w:rPr>
+                <w:lang w:val="en-US"/>
+              </w:rPr>
+              <w:t>ShowDocuments</w:t>
+            </w:r>
+            <w:proofErr w:type="spellEnd"/>
+          </w:p>
+        </w:tc>
+        <w:tc>
+          <w:tcPr>
+            <w:tcW w:w="3117" w:type="dxa"/>
+          </w:tcPr>
+          <w:p>
+            <w:pPr>
+              <w:rPr>
+                <w:lang w:val="en-US"/>
+              </w:rPr>
+            </w:pPr>
+            <w:r>
+              <w:rPr>
+                <w:lang w:val="en-US"/>
+              </w:rPr>
+              <w:t>Vehicle</w:t>
+            </w:r>
+          </w:p>
+        </w:tc>
+      </w:tr>
+      <w:tr>
+        <w:trPr>
+          <w:trHeight w:val="480"/>
+        </w:trPr>
+        <w:tc>
+          <w:tcPr>
+            <w:tcW w:w="3116" w:type="dxa"/>
+            <w:vMerge/>
+          </w:tcPr>
+          <w:p>
+            <w:pPr>
+              <w:numPr>
+                <w:ilvl w:val="0"/>
+                <w:numId w:val="9"/>
+              </w:numPr>
+              <w:pBdr>
+                <w:top w:val="nil"/>
+                <w:left w:val="nil"/>
+                <w:bottom w:val="nil"/>
+                <w:right w:val="nil"/>
+                <w:between w:val="nil"/>
+              </w:pBdr>
+              <w:rPr>
+                <w:lang w:val="en-US"/>
+              </w:rPr>
+            </w:pPr>
+          </w:p>
+        </w:tc>
+        <w:tc>
+          <w:tcPr>
+            <w:tcW w:w="3117" w:type="dxa"/>
+          </w:tcPr>
+          <w:p>
+            <w:pPr>
+              <w:rPr>
+                <w:lang w:val="en-US"/>
+              </w:rPr>
+            </w:pPr>
+            <w:proofErr w:type="spellStart"/>
+            <w:r>
+              <w:rPr>
+                <w:lang w:val="en-US"/>
+              </w:rPr>
+              <w:t>ToString</w:t>
+            </w:r>
+            <w:proofErr w:type="spellEnd"/>
+          </w:p>
+        </w:tc>
+        <w:tc>
+          <w:tcPr>
+            <w:tcW w:w="3117" w:type="dxa"/>
+          </w:tcPr>
+          <w:p>
+            <w:pPr>
+              <w:rPr>
+                <w:lang w:val="en-US"/>
+              </w:rPr>
+            </w:pPr>
+            <w:r>
+              <w:rPr>
+                <w:lang w:val="en-US"/>
+              </w:rPr>
+              <w:t>Document</w:t>
+            </w:r>
+          </w:p>
+        </w:tc>
+      </w:tr>
+      <w:tr>
+        <w:trPr>
+          <w:trHeight w:val="352"/>
+        </w:trPr>
+        <w:tc>
+          <w:tcPr>
+            <w:tcW w:w="3116" w:type="dxa"/>
+            <w:vMerge w:val="restart"/>
+            <w:shd w:val="clear" w:color="auto" w:fill="548DD4" w:themeFill="text2" w:themeFillTint="99"/>
+          </w:tcPr>
+          <w:p>
+            <w:pPr>
+              <w:numPr>
+                <w:ilvl w:val="0"/>
+                <w:numId w:val="9"/>
+              </w:numPr>
+              <w:pBdr>
+                <w:top w:val="nil"/>
+                <w:left w:val="nil"/>
+                <w:bottom w:val="nil"/>
+                <w:right w:val="nil"/>
+                <w:between w:val="nil"/>
+              </w:pBdr>
+              <w:spacing w:after="160" w:line="259" w:lineRule="auto"/>
+              <w:rPr>
+                <w:lang w:val="en-GB"/>
+              </w:rPr>
+            </w:pPr>
+            <w:r>
+              <w:rPr>
+                <w:lang w:val="en-GB"/>
+              </w:rPr>
+              <w:t>R5: Generate a map of t</w:t>
+            </w:r>
+            <w:r>
+              <w:rPr>
+                <w:lang w:val="en-GB"/>
+              </w:rPr>
+              <w:t>he parking lot that stores old vehicles.</w:t>
+            </w:r>
+          </w:p>
+        </w:tc>
+        <w:tc>
+          <w:tcPr>
+            <w:tcW w:w="3117" w:type="dxa"/>
+            <w:shd w:val="clear" w:color="auto" w:fill="548DD4" w:themeFill="text2" w:themeFillTint="99"/>
+          </w:tcPr>
+          <w:p>
+            <w:pPr>
+              <w:rPr>
+                <w:lang w:val="en-US"/>
+              </w:rPr>
+            </w:pPr>
+            <w:proofErr w:type="spellStart"/>
+            <w:r>
+              <w:rPr>
+                <w:lang w:val="en-US"/>
+              </w:rPr>
+              <w:t>DisplayParkingLot</w:t>
+            </w:r>
+            <w:proofErr w:type="spellEnd"/>
+          </w:p>
+        </w:tc>
+        <w:tc>
+          <w:tcPr>
+            <w:tcW w:w="3117" w:type="dxa"/>
+            <w:shd w:val="clear" w:color="auto" w:fill="548DD4" w:themeFill="text2" w:themeFillTint="99"/>
+          </w:tcPr>
+          <w:p>
+            <w:pPr>
+              <w:rPr>
+                <w:lang w:val="en-US"/>
+              </w:rPr>
+            </w:pPr>
+            <w:proofErr w:type="spellStart"/>
+            <w:r>
+              <w:rPr>
+                <w:lang w:val="en-US"/>
+              </w:rPr>
+              <w:t>CarManager</w:t>
+            </w:r>
+            <w:proofErr w:type="spellEnd"/>
+          </w:p>
+        </w:tc>
+      </w:tr>
+      <w:tr>
+        <w:trPr>
+          <w:trHeight w:val="352"/>
+        </w:trPr>
+        <w:tc>
+          <w:tcPr>
+            <w:tcW w:w="3116" w:type="dxa"/>
+            <w:vMerge/>
+            <w:shd w:val="clear" w:color="auto" w:fill="548DD4" w:themeFill="text2" w:themeFillTint="99"/>
+          </w:tcPr>
+          <w:p>
+            <w:pPr>
+              <w:numPr>
+                <w:ilvl w:val="0"/>
+                <w:numId w:val="9"/>
+              </w:numPr>
+              <w:pBdr>
+                <w:top w:val="nil"/>
+                <w:left w:val="nil"/>
+                <w:bottom w:val="nil"/>
+                <w:right w:val="nil"/>
+                <w:between w:val="nil"/>
+              </w:pBdr>
+              <w:rPr>
+                <w:lang w:val="en-GB"/>
+              </w:rPr>
+            </w:pPr>
+          </w:p>
+        </w:tc>
+        <w:tc>
+          <w:tcPr>
+            <w:tcW w:w="3117" w:type="dxa"/>
+            <w:shd w:val="clear" w:color="auto" w:fill="548DD4" w:themeFill="text2" w:themeFillTint="99"/>
+          </w:tcPr>
+          <w:p>
+            <w:pPr>
+              <w:rPr>
+                <w:lang w:val="en-US"/>
+              </w:rPr>
+            </w:pPr>
+            <w:proofErr w:type="spellStart"/>
+            <w:r>
+              <w:rPr>
+                <w:lang w:val="en-US"/>
+              </w:rPr>
+              <w:t>DisplayParkingLot</w:t>
+            </w:r>
+            <w:proofErr w:type="spellEnd"/>
+          </w:p>
+        </w:tc>
+        <w:tc>
+          <w:tcPr>
+            <w:tcW w:w="3117" w:type="dxa"/>
+            <w:shd w:val="clear" w:color="auto" w:fill="548DD4" w:themeFill="text2" w:themeFillTint="99"/>
+          </w:tcPr>
+          <w:p>
+            <w:pPr>
+              <w:rPr>
+                <w:lang w:val="en-US"/>
+              </w:rPr>
+            </w:pPr>
+            <w:r>
+              <w:rPr>
+                <w:lang w:val="en-US"/>
+              </w:rPr>
+              <w:t>Terminal</w:t>
+            </w:r>
+          </w:p>
+        </w:tc>
+      </w:tr>
+      <w:tr>
+        <w:trPr>
+          <w:trHeight w:val="352"/>
+        </w:trPr>
+        <w:tc>
+          <w:tcPr>
+            <w:tcW w:w="3116" w:type="dxa"/>
+            <w:vMerge/>
+            <w:shd w:val="clear" w:color="auto" w:fill="548DD4" w:themeFill="text2" w:themeFillTint="99"/>
+          </w:tcPr>
+          <w:p>
+            <w:pPr>
+              <w:numPr>
+                <w:ilvl w:val="0"/>
+                <w:numId w:val="9"/>
+              </w:numPr>
+              <w:pBdr>
+                <w:top w:val="nil"/>
+                <w:left w:val="nil"/>
+                <w:bottom w:val="nil"/>
+                <w:right w:val="nil"/>
+                <w:between w:val="nil"/>
+              </w:pBdr>
+              <w:rPr>
+                <w:lang w:val="en-GB"/>
+              </w:rPr>
+            </w:pPr>
+          </w:p>
+        </w:tc>
+        <w:tc>
+          <w:tcPr>
+            <w:tcW w:w="3117" w:type="dxa"/>
+            <w:shd w:val="clear" w:color="auto" w:fill="548DD4" w:themeFill="text2" w:themeFillTint="99"/>
+          </w:tcPr>
+          <w:p>
+            <w:pPr>
+              <w:rPr>
+                <w:lang w:val="en-US"/>
+              </w:rPr>
+            </w:pPr>
+            <w:proofErr w:type="spellStart"/>
+            <w:r>
+              <w:rPr>
+                <w:lang w:val="en-US"/>
+              </w:rPr>
+              <w:t>ToString</w:t>
+            </w:r>
+            <w:proofErr w:type="spellEnd"/>
+          </w:p>
+        </w:tc>
+        <w:tc>
+          <w:tcPr>
+            <w:tcW w:w="3117" w:type="dxa"/>
+            <w:shd w:val="clear" w:color="auto" w:fill="548DD4" w:themeFill="text2" w:themeFillTint="99"/>
+          </w:tcPr>
+          <w:p>
+            <w:pPr>
+              <w:rPr>
+                <w:lang w:val="en-US"/>
+              </w:rPr>
+            </w:pPr>
+            <w:proofErr w:type="spellStart"/>
+            <w:r>
+              <w:rPr>
+                <w:lang w:val="en-US"/>
+              </w:rPr>
+              <w:t>OldVehicle</w:t>
+            </w:r>
+            <w:r>
+              <w:rPr>
+                <w:lang w:val="en-US"/>
+              </w:rPr>
+              <w:t>ParkingLot</w:t>
+            </w:r>
+            <w:proofErr w:type="spellEnd"/>
+          </w:p>
+        </w:tc>
+      </w:tr>
+      <w:tr>
+        <w:trPr>
+          <w:trHeight w:val="339"/>
+        </w:trPr>
+        <w:tc>
+          <w:tcPr>
+            <w:tcW w:w="3116" w:type="dxa"/>
+            <w:vMerge w:val="restart"/>
+          </w:tcPr>
+          <w:p>
+            <w:pPr>
+              <w:numPr>
+                <w:ilvl w:val="0"/>
+                <w:numId w:val="9"/>
+              </w:numPr>
+              <w:pBdr>
+                <w:top w:val="nil"/>
+                <w:left w:val="nil"/>
+                <w:bottom w:val="nil"/>
+                <w:right w:val="nil"/>
+                <w:between w:val="nil"/>
+              </w:pBdr>
+              <w:spacing w:after="160" w:line="259" w:lineRule="auto"/>
+              <w:rPr>
+                <w:lang w:val="en-GB"/>
+              </w:rPr>
+            </w:pPr>
+            <w:r>
+              <w:rPr>
+                <w:lang w:val="en-GB"/>
+              </w:rPr>
+              <w:t xml:space="preserve">R6: Generate a </w:t>
+            </w:r>
+            <w:r>
+              <w:rPr>
+                <w:lang w:val="en-GB"/>
+              </w:rPr>
+              <w:t>report of a car that is found within the old vehicle parking lot</w:t>
+            </w:r>
+          </w:p>
+        </w:tc>
+        <w:tc>
+          <w:tcPr>
+            <w:tcW w:w="3117" w:type="dxa"/>
+          </w:tcPr>
+          <w:p>
+            <w:pPr>
+              <w:pStyle w:val="Listaconvietas"/>
+              <w:rPr>
+                <w:lang w:val="en-US"/>
+              </w:rPr>
+            </w:pPr>
+            <w:proofErr w:type="spellStart"/>
+            <w:r>
+              <w:rPr>
+                <w:lang w:val="en-US"/>
+              </w:rPr>
+              <w:t>DisplayLotYearRange</w:t>
+            </w:r>
+            <w:proofErr w:type="spellEnd"/>
+          </w:p>
+          <w:p>
+            <w:pPr>
+              <w:pStyle w:val="Listaconvietas"/>
+              <w:rPr>
+                <w:lang w:val="en-US"/>
+              </w:rPr>
+            </w:pPr>
+            <w:proofErr w:type="spellStart"/>
+            <w:r>
+              <w:rPr>
+                <w:lang w:val="en-US"/>
+              </w:rPr>
+              <w:t>DisplayLotNewest</w:t>
+            </w:r>
+            <w:proofErr w:type="spellEnd"/>
+          </w:p>
+          <w:p>
+            <w:pPr>
+              <w:pStyle w:val="Listaconvietas"/>
+              <w:rPr>
+                <w:lang w:val="en-US"/>
+              </w:rPr>
+            </w:pPr>
+            <w:proofErr w:type="spellStart"/>
+            <w:r>
+              <w:rPr>
+                <w:lang w:val="en-US"/>
+              </w:rPr>
+              <w:t>DisplayLotOldest</w:t>
+            </w:r>
+            <w:proofErr w:type="spellEnd"/>
+          </w:p>
+        </w:tc>
+        <w:tc>
+          <w:tcPr>
+            <w:tcW w:w="3117" w:type="dxa"/>
+          </w:tcPr>
+          <w:p>
+            <w:pPr>
+              <w:rPr>
+                <w:lang w:val="en-US"/>
+              </w:rPr>
+            </w:pPr>
+            <w:proofErr w:type="spellStart"/>
+            <w:r>
+              <w:rPr>
+                <w:lang w:val="en-US"/>
+              </w:rPr>
+              <w:t>CarManager</w:t>
+            </w:r>
+            <w:proofErr w:type="spellEnd"/>
+          </w:p>
+        </w:tc>
+      </w:tr>
+      <w:tr>
+        <w:trPr>
+          <w:trHeight w:val="339"/>
+        </w:trPr>
+        <w:tc>
+          <w:tcPr>
+            <w:tcW w:w="3116" w:type="dxa"/>
+            <w:vMerge/>
+          </w:tcPr>
+          <w:p>
+            <w:pPr>
+              <w:numPr>
+                <w:ilvl w:val="0"/>
+                <w:numId w:val="9"/>
+              </w:numPr>
+              <w:pBdr>
+                <w:top w:val="nil"/>
+                <w:left w:val="nil"/>
+                <w:bottom w:val="nil"/>
+                <w:right w:val="nil"/>
+                <w:between w:val="nil"/>
+              </w:pBdr>
+              <w:rPr>
+                <w:lang w:val="en-GB"/>
+              </w:rPr>
+            </w:pPr>
+          </w:p>
+        </w:tc>
+        <w:tc>
+          <w:tcPr>
+            <w:tcW w:w="3117" w:type="dxa"/>
+          </w:tcPr>
+          <w:p>
+            <w:pPr>
+              <w:rPr>
+                <w:lang w:val="en-US"/>
+              </w:rPr>
+            </w:pPr>
+            <w:proofErr w:type="spellStart"/>
+            <w:r>
+              <w:rPr>
+                <w:lang w:val="en-US"/>
+              </w:rPr>
+              <w:t>AllToStringLane</w:t>
+            </w:r>
+            <w:proofErr w:type="spellEnd"/>
+          </w:p>
+        </w:tc>
+        <w:tc>
+          <w:tcPr>
+            <w:tcW w:w="3117" w:type="dxa"/>
+          </w:tcPr>
+          <w:p>
+            <w:pPr>
+              <w:rPr>
+                <w:lang w:val="en-US"/>
+              </w:rPr>
+            </w:pPr>
+            <w:r>
+              <w:rPr>
+                <w:lang w:val="en-US"/>
+              </w:rPr>
+              <w:t>Terminal</w:t>
+            </w:r>
+          </w:p>
+        </w:tc>
+      </w:tr>
+      <w:tr>
+        <w:trPr>
+          <w:trHeight w:val="339"/>
+        </w:trPr>
+        <w:tc>
+          <w:tcPr>
+            <w:tcW w:w="3116" w:type="dxa"/>
+            <w:vMerge/>
+          </w:tcPr>
+          <w:p>
+            <w:pPr>
+              <w:numPr>
+                <w:ilvl w:val="0"/>
+                <w:numId w:val="9"/>
+              </w:numPr>
+              <w:pBdr>
+                <w:top w:val="nil"/>
+                <w:left w:val="nil"/>
+                <w:bottom w:val="nil"/>
+                <w:right w:val="nil"/>
+                <w:between w:val="nil"/>
+              </w:pBdr>
+              <w:rPr>
+                <w:lang w:val="en-GB"/>
+              </w:rPr>
+            </w:pPr>
+          </w:p>
+        </w:tc>
+        <w:tc>
+          <w:tcPr>
+            <w:tcW w:w="3117" w:type="dxa"/>
+          </w:tcPr>
+          <w:p>
+            <w:pPr>
+              <w:rPr>
+                <w:lang w:val="en-US"/>
+              </w:rPr>
+            </w:pPr>
+            <w:proofErr w:type="spellStart"/>
+            <w:r>
+              <w:rPr>
+                <w:lang w:val="en-US"/>
+              </w:rPr>
+              <w:t>AllToStringLane</w:t>
+            </w:r>
+            <w:proofErr w:type="spellEnd"/>
+          </w:p>
+        </w:tc>
+        <w:tc>
+          <w:tcPr>
+            <w:tcW w:w="3117" w:type="dxa"/>
+          </w:tcPr>
+          <w:p>
+            <w:pPr>
+              <w:rPr>
+                <w:lang w:val="en-US"/>
+              </w:rPr>
+            </w:pPr>
+            <w:proofErr w:type="spellStart"/>
+            <w:r>
+              <w:rPr>
+                <w:lang w:val="en-US"/>
+              </w:rPr>
+              <w:t>OldVehicleParkingLot</w:t>
+            </w:r>
+            <w:proofErr w:type="spellEnd"/>
+          </w:p>
+        </w:tc>
+      </w:tr>
+      <w:tr>
+        <w:trPr>
+          <w:trHeight w:val="280"/>
+        </w:trPr>
+        <w:tc>
+          <w:tcPr>
+            <w:tcW w:w="3116" w:type="dxa"/>
+            <w:vMerge w:val="restart"/>
+            <w:shd w:val="clear" w:color="auto" w:fill="548DD4" w:themeFill="text2" w:themeFillTint="99"/>
+          </w:tcPr>
+          <w:p>
+            <w:pPr>
+              <w:pStyle w:val="Listaconvietas"/>
+              <w:rPr>
+                <w:lang w:val="en-US"/>
+              </w:rPr>
+            </w:pPr>
+            <w:r>
+              <w:rPr>
+                <w:lang w:val="en-GB"/>
+              </w:rPr>
+              <w:t>R7: Find the percentage to which the old vehicle parking lot is filled.</w:t>
+            </w:r>
+          </w:p>
+        </w:tc>
+        <w:tc>
+          <w:tcPr>
+            <w:tcW w:w="3117" w:type="dxa"/>
+            <w:shd w:val="clear" w:color="auto" w:fill="548DD4" w:themeFill="text2" w:themeFillTint="99"/>
+          </w:tcPr>
+          <w:p>
+            <w:pPr>
+              <w:rPr>
+                <w:lang w:val="en-US"/>
+              </w:rPr>
+            </w:pPr>
+            <w:proofErr w:type="spellStart"/>
+            <w:r>
+              <w:rPr>
+                <w:lang w:val="en-US"/>
+              </w:rPr>
+              <w:t>ShowLotPercentage</w:t>
+            </w:r>
+            <w:proofErr w:type="spellEnd"/>
+          </w:p>
+        </w:tc>
+        <w:tc>
+          <w:tcPr>
+            <w:tcW w:w="3117" w:type="dxa"/>
+            <w:shd w:val="clear" w:color="auto" w:fill="548DD4" w:themeFill="text2" w:themeFillTint="99"/>
+          </w:tcPr>
+          <w:p>
+            <w:pPr>
+              <w:rPr>
+                <w:lang w:val="en-US"/>
+              </w:rPr>
+            </w:pPr>
+            <w:proofErr w:type="spellStart"/>
+            <w:r>
+              <w:rPr>
+                <w:lang w:val="en-US"/>
+              </w:rPr>
+              <w:t>CarManager</w:t>
+            </w:r>
+            <w:proofErr w:type="spellEnd"/>
+          </w:p>
+        </w:tc>
+      </w:tr>
+      <w:tr>
+        <w:trPr>
+          <w:trHeight w:val="280"/>
+        </w:trPr>
+        <w:tc>
+          <w:tcPr>
+            <w:tcW w:w="3116" w:type="dxa"/>
+            <w:vMerge/>
+            <w:shd w:val="clear" w:color="auto" w:fill="548DD4" w:themeFill="text2" w:themeFillTint="99"/>
+          </w:tcPr>
+          <w:p>
+            <w:pPr>
+              <w:pStyle w:val="Listaconvietas"/>
+              <w:rPr>
+                <w:lang w:val="en-GB"/>
+              </w:rPr>
+            </w:pPr>
+          </w:p>
+        </w:tc>
+        <w:tc>
+          <w:tcPr>
+            <w:tcW w:w="3117" w:type="dxa"/>
+            <w:shd w:val="clear" w:color="auto" w:fill="548DD4" w:themeFill="text2" w:themeFillTint="99"/>
+          </w:tcPr>
+          <w:p>
+            <w:pPr>
+              <w:rPr>
+                <w:lang w:val="en-US"/>
+              </w:rPr>
+            </w:pPr>
+            <w:proofErr w:type="spellStart"/>
+            <w:r>
+              <w:rPr>
+                <w:lang w:val="en-US"/>
+              </w:rPr>
+              <w:t>getOcupationPercentage</w:t>
+            </w:r>
+            <w:proofErr w:type="spellEnd"/>
+          </w:p>
+        </w:tc>
+        <w:tc>
+          <w:tcPr>
+            <w:tcW w:w="3117" w:type="dxa"/>
+            <w:shd w:val="clear" w:color="auto" w:fill="548DD4" w:themeFill="text2" w:themeFillTint="99"/>
+          </w:tcPr>
+          <w:p>
+            <w:pPr>
+              <w:rPr>
+                <w:lang w:val="en-US"/>
+              </w:rPr>
+            </w:pPr>
+            <w:r>
+              <w:rPr>
+                <w:lang w:val="en-US"/>
+              </w:rPr>
+              <w:t>Terminal</w:t>
+            </w:r>
+          </w:p>
+        </w:tc>
+      </w:tr>
+      <w:tr>
+        <w:trPr>
+          <w:trHeight w:val="280"/>
+        </w:trPr>
+        <w:tc>
+          <w:tcPr>
+            <w:tcW w:w="3116" w:type="dxa"/>
+            <w:vMerge/>
+            <w:shd w:val="clear" w:color="auto" w:fill="548DD4" w:themeFill="text2" w:themeFillTint="99"/>
+          </w:tcPr>
+          <w:p>
+            <w:pPr>
+              <w:pStyle w:val="Listaconvietas"/>
+              <w:rPr>
+                <w:lang w:val="en-GB"/>
+              </w:rPr>
+            </w:pPr>
+          </w:p>
+        </w:tc>
+        <w:tc>
+          <w:tcPr>
+            <w:tcW w:w="3117" w:type="dxa"/>
+            <w:shd w:val="clear" w:color="auto" w:fill="548DD4" w:themeFill="text2" w:themeFillTint="99"/>
+          </w:tcPr>
+          <w:p>
+            <w:pPr>
+              <w:rPr>
+                <w:lang w:val="en-US"/>
+              </w:rPr>
+            </w:pPr>
+            <w:proofErr w:type="spellStart"/>
+            <w:r>
+              <w:rPr>
+                <w:lang w:val="en-US"/>
+              </w:rPr>
+              <w:t>OcupationPercentage</w:t>
+            </w:r>
+            <w:proofErr w:type="spellEnd"/>
+          </w:p>
+        </w:tc>
+        <w:tc>
+          <w:tcPr>
+            <w:tcW w:w="3117" w:type="dxa"/>
+            <w:shd w:val="clear" w:color="auto" w:fill="548DD4" w:themeFill="text2" w:themeFillTint="99"/>
+          </w:tcPr>
+          <w:p>
+            <w:pPr>
+              <w:rPr>
+                <w:lang w:val="en-US"/>
+              </w:rPr>
+            </w:pPr>
+            <w:proofErr w:type="spellStart"/>
+            <w:r>
+              <w:rPr>
+                <w:lang w:val="en-US"/>
+              </w:rPr>
+              <w:t>OldVehicleParkingLot</w:t>
+            </w:r>
+            <w:proofErr w:type="spellEnd"/>
+          </w:p>
+        </w:tc>
+      </w:tr>
+    </w:tbl>
+    <w:p>
+      <w:pPr>
+        <w:rPr>
+          <w:lang w:val="en-US"/>
+        </w:rPr>
+      </w:pPr>
+    </w:p>
     <w:sectPr>
       <w:footerReference w:type="default" r:id="rId11"/>
       <w:pgSz w:w="12240" w:h="15840"/>
@@ -7055,6 +8816,27 @@
 <file path=word/numbering.xml><?xml version="1.0" encoding="utf-8"?>
 <w:numbering xmlns:wpc="http://schemas.microsoft.com/office/word/2010/wordprocessingCanvas" xmlns:cx="http://schemas.microsoft.com/office/drawing/2014/chartex" xmlns:cx1="http://schemas.microsoft.com/office/drawing/2015/9/8/chartex" xmlns:cx2="http://schemas.microsoft.com/office/drawing/2015/10/21/chartex" xmlns:cx3="http://schemas.microsoft.com/office/drawing/2016/5/9/chartex" xmlns:cx4="http://schemas.microsoft.com/office/drawing/2016/5/10/chartex" xmlns:cx5="http://schemas.microsoft.com/office/drawing/2016/5/11/chartex" xmlns:cx6="http://schemas.microsoft.com/office/drawing/2016/5/12/chartex" xmlns:cx7="http://schemas.microsoft.com/office/drawing/2016/5/13/chartex" xmlns:cx8="http://schemas.microsoft.com/office/drawing/2016/5/14/chartex" xmlns:mc="http://schemas.openxmlformats.org/markup-compatibility/2006" xmlns:aink="http://schemas.microsoft.com/office/drawing/2016/ink" xmlns:am3d="http://schemas.microsoft.com/office/drawing/2017/model3d" xmlns:o="urn:schemas-microsoft-com:office:office" xmlns:oel="http://schemas.microsoft.com/office/2019/extlst" xmlns:r="http://schemas.openxmlformats.org/officeDocument/2006/relationships" xmlns:m="http://schemas.openxmlformats.org/officeDocument/2006/math" xmlns:v="urn:schemas-microsoft-com:vml" xmlns:wp14="http://schemas.microsoft.com/office/word/2010/wordprocessingDrawing" xmlns:wp="http://schemas.openxmlformats.org/drawingml/2006/wordprocessingDrawing" xmlns:w10="urn:schemas-microsoft-com:office:word" xmlns:w="http://schemas.openxmlformats.org/wordprocessingml/2006/main" xmlns:w14="http://schemas.microsoft.com/office/word/2010/wordml" xmlns:w15="http://schemas.microsoft.com/office/word/2012/wordml" xmlns:w16cex="http://schemas.microsoft.com/office/word/2018/wordml/cex" xmlns:w16cid="http://schemas.microsoft.com/office/word/2016/wordml/cid" xmlns:w16="http://schemas.microsoft.com/office/word/2018/wordml" xmlns:w16sdtdh="http://schemas.microsoft.com/office/word/2020/wordml/sdtdatahash" xmlns:w16se="http://schemas.microsoft.com/office/word/2015/wordml/symex" xmlns:wpg="http://schemas.microsoft.com/office/word/2010/wordprocessingGroup" xmlns:wpi="http://schemas.microsoft.com/office/word/2010/wordprocessingInk" xmlns:wne="http://schemas.microsoft.com/office/word/2006/wordml" xmlns:wps="http://schemas.microsoft.com/office/word/2010/wordprocessingShape" mc:Ignorable="w14 w15 w16se w16cid w16 w16cex w16sdtdh wp14">
   <w:abstractNum w:abstractNumId="0" w15:restartNumberingAfterBreak="0">
+    <w:nsid w:val="FFFFFF89"/>
+    <w:multiLevelType w:val="singleLevel"/>
+    <w:tmpl w:val="6C4ACBE8"/>
+    <w:lvl w:ilvl="0">
+      <w:start w:val="1"/>
+      <w:numFmt w:val="bullet"/>
+      <w:pStyle w:val="Listaconvietas"/>
+      <w:lvlText w:val=""/>
+      <w:lvlJc w:val="left"/>
+      <w:pPr>
+        <w:tabs>
+          <w:tab w:val="num" w:pos="360"/>
+        </w:tabs>
+        <w:ind w:left="360" w:hanging="360"/>
+      </w:pPr>
+      <w:rPr>
+        <w:rFonts w:ascii="Symbol" w:hAnsi="Symbol" w:hint="default"/>
+      </w:rPr>
+    </w:lvl>
+  </w:abstractNum>
+  <w:abstractNum w:abstractNumId="1" w15:restartNumberingAfterBreak="0">
     <w:nsid w:val="027B5469"/>
     <w:multiLevelType w:val="multilevel"/>
     <w:tmpl w:val="00BC9F1C"/>
@@ -7167,7 +8949,7 @@
       </w:rPr>
     </w:lvl>
   </w:abstractNum>
-  <w:abstractNum w:abstractNumId="1" w15:restartNumberingAfterBreak="0">
+  <w:abstractNum w:abstractNumId="2" w15:restartNumberingAfterBreak="0">
     <w:nsid w:val="0E2723A9"/>
     <w:multiLevelType w:val="multilevel"/>
     <w:tmpl w:val="743A3E9E"/>
@@ -7298,7 +9080,7 @@
       </w:rPr>
     </w:lvl>
   </w:abstractNum>
-  <w:abstractNum w:abstractNumId="2" w15:restartNumberingAfterBreak="0">
+  <w:abstractNum w:abstractNumId="3" w15:restartNumberingAfterBreak="0">
     <w:nsid w:val="19690034"/>
     <w:multiLevelType w:val="multilevel"/>
     <w:tmpl w:val="15C6D1DC"/>
@@ -7411,7 +9193,7 @@
       </w:rPr>
     </w:lvl>
   </w:abstractNum>
-  <w:abstractNum w:abstractNumId="3" w15:restartNumberingAfterBreak="0">
+  <w:abstractNum w:abstractNumId="4" w15:restartNumberingAfterBreak="0">
     <w:nsid w:val="1E4D2F85"/>
     <w:multiLevelType w:val="multilevel"/>
     <w:tmpl w:val="604489E0"/>
@@ -7524,7 +9306,7 @@
       </w:rPr>
     </w:lvl>
   </w:abstractNum>
-  <w:abstractNum w:abstractNumId="4" w15:restartNumberingAfterBreak="0">
+  <w:abstractNum w:abstractNumId="5" w15:restartNumberingAfterBreak="0">
     <w:nsid w:val="1ECC316B"/>
     <w:multiLevelType w:val="multilevel"/>
     <w:tmpl w:val="3C48FDA2"/>
@@ -7637,7 +9419,7 @@
       </w:rPr>
     </w:lvl>
   </w:abstractNum>
-  <w:abstractNum w:abstractNumId="5" w15:restartNumberingAfterBreak="0">
+  <w:abstractNum w:abstractNumId="6" w15:restartNumberingAfterBreak="0">
     <w:nsid w:val="2AA53D7D"/>
     <w:multiLevelType w:val="multilevel"/>
     <w:tmpl w:val="33EC402C"/>
@@ -7750,7 +9532,7 @@
       </w:rPr>
     </w:lvl>
   </w:abstractNum>
-  <w:abstractNum w:abstractNumId="6" w15:restartNumberingAfterBreak="0">
+  <w:abstractNum w:abstractNumId="7" w15:restartNumberingAfterBreak="0">
     <w:nsid w:val="2D3C12F3"/>
     <w:multiLevelType w:val="multilevel"/>
     <w:tmpl w:val="2D6A93DC"/>
@@ -7881,7 +9663,7 @@
       </w:rPr>
     </w:lvl>
   </w:abstractNum>
-  <w:abstractNum w:abstractNumId="7" w15:restartNumberingAfterBreak="0">
+  <w:abstractNum w:abstractNumId="8" w15:restartNumberingAfterBreak="0">
     <w:nsid w:val="32134F1F"/>
     <w:multiLevelType w:val="multilevel"/>
     <w:tmpl w:val="2798359C"/>
@@ -7994,7 +9776,7 @@
       </w:rPr>
     </w:lvl>
   </w:abstractNum>
-  <w:abstractNum w:abstractNumId="8" w15:restartNumberingAfterBreak="0">
+  <w:abstractNum w:abstractNumId="9" w15:restartNumberingAfterBreak="0">
     <w:nsid w:val="38B23EB8"/>
     <w:multiLevelType w:val="multilevel"/>
     <w:tmpl w:val="D9565E3E"/>
@@ -8107,7 +9889,7 @@
       </w:rPr>
     </w:lvl>
   </w:abstractNum>
-  <w:abstractNum w:abstractNumId="9" w15:restartNumberingAfterBreak="0">
+  <w:abstractNum w:abstractNumId="10" w15:restartNumberingAfterBreak="0">
     <w:nsid w:val="3B735FB4"/>
     <w:multiLevelType w:val="multilevel"/>
     <w:tmpl w:val="99CA7746"/>
@@ -8220,7 +10002,7 @@
       </w:rPr>
     </w:lvl>
   </w:abstractNum>
-  <w:abstractNum w:abstractNumId="10" w15:restartNumberingAfterBreak="0">
+  <w:abstractNum w:abstractNumId="11" w15:restartNumberingAfterBreak="0">
     <w:nsid w:val="3C9720DD"/>
     <w:multiLevelType w:val="multilevel"/>
     <w:tmpl w:val="02E8E812"/>
@@ -8351,7 +10133,7 @@
       </w:rPr>
     </w:lvl>
   </w:abstractNum>
-  <w:abstractNum w:abstractNumId="11" w15:restartNumberingAfterBreak="0">
+  <w:abstractNum w:abstractNumId="12" w15:restartNumberingAfterBreak="0">
     <w:nsid w:val="45B04070"/>
     <w:multiLevelType w:val="multilevel"/>
     <w:tmpl w:val="B9EC4D1A"/>
@@ -8464,7 +10246,7 @@
       </w:rPr>
     </w:lvl>
   </w:abstractNum>
-  <w:abstractNum w:abstractNumId="12" w15:restartNumberingAfterBreak="0">
+  <w:abstractNum w:abstractNumId="13" w15:restartNumberingAfterBreak="0">
     <w:nsid w:val="4C396BAB"/>
     <w:multiLevelType w:val="multilevel"/>
     <w:tmpl w:val="888A9A1A"/>
@@ -8550,7 +10332,7 @@
       </w:pPr>
     </w:lvl>
   </w:abstractNum>
-  <w:abstractNum w:abstractNumId="13" w15:restartNumberingAfterBreak="0">
+  <w:abstractNum w:abstractNumId="14" w15:restartNumberingAfterBreak="0">
     <w:nsid w:val="5AAB1EDB"/>
     <w:multiLevelType w:val="multilevel"/>
     <w:tmpl w:val="E71242A6"/>
@@ -8663,7 +10445,7 @@
       </w:rPr>
     </w:lvl>
   </w:abstractNum>
-  <w:abstractNum w:abstractNumId="14" w15:restartNumberingAfterBreak="0">
+  <w:abstractNum w:abstractNumId="15" w15:restartNumberingAfterBreak="0">
     <w:nsid w:val="5E551A93"/>
     <w:multiLevelType w:val="multilevel"/>
     <w:tmpl w:val="75CCA228"/>
@@ -8776,7 +10558,7 @@
       </w:rPr>
     </w:lvl>
   </w:abstractNum>
-  <w:abstractNum w:abstractNumId="15" w15:restartNumberingAfterBreak="0">
+  <w:abstractNum w:abstractNumId="16" w15:restartNumberingAfterBreak="0">
     <w:nsid w:val="5E884AE1"/>
     <w:multiLevelType w:val="multilevel"/>
     <w:tmpl w:val="C394C03E"/>
@@ -8889,7 +10671,7 @@
       </w:rPr>
     </w:lvl>
   </w:abstractNum>
-  <w:abstractNum w:abstractNumId="16" w15:restartNumberingAfterBreak="0">
+  <w:abstractNum w:abstractNumId="17" w15:restartNumberingAfterBreak="0">
     <w:nsid w:val="659A15F6"/>
     <w:multiLevelType w:val="multilevel"/>
     <w:tmpl w:val="8C7A8824"/>
@@ -8975,7 +10757,7 @@
       </w:pPr>
     </w:lvl>
   </w:abstractNum>
-  <w:abstractNum w:abstractNumId="17" w15:restartNumberingAfterBreak="0">
+  <w:abstractNum w:abstractNumId="18" w15:restartNumberingAfterBreak="0">
     <w:nsid w:val="6B351944"/>
     <w:multiLevelType w:val="hybridMultilevel"/>
     <w:tmpl w:val="FD80C69A"/>
@@ -9088,7 +10870,7 @@
       </w:rPr>
     </w:lvl>
   </w:abstractNum>
-  <w:abstractNum w:abstractNumId="18" w15:restartNumberingAfterBreak="0">
+  <w:abstractNum w:abstractNumId="19" w15:restartNumberingAfterBreak="0">
     <w:nsid w:val="7CD71BF4"/>
     <w:multiLevelType w:val="multilevel"/>
     <w:tmpl w:val="31224BA0"/>
@@ -9202,76 +10984,67 @@
     </w:lvl>
   </w:abstractNum>
   <w:num w:numId="1" w16cid:durableId="240525610">
+    <w:abstractNumId w:val="2"/>
+  </w:num>
+  <w:num w:numId="2" w16cid:durableId="493030810">
+    <w:abstractNumId w:val="16"/>
+  </w:num>
+  <w:num w:numId="3" w16cid:durableId="306708568">
+    <w:abstractNumId w:val="14"/>
+  </w:num>
+  <w:num w:numId="4" w16cid:durableId="1947039820">
+    <w:abstractNumId w:val="4"/>
+  </w:num>
+  <w:num w:numId="5" w16cid:durableId="387386590">
+    <w:abstractNumId w:val="17"/>
+  </w:num>
+  <w:num w:numId="6" w16cid:durableId="2093504294">
+    <w:abstractNumId w:val="8"/>
+  </w:num>
+  <w:num w:numId="7" w16cid:durableId="1880242795">
+    <w:abstractNumId w:val="3"/>
+  </w:num>
+  <w:num w:numId="8" w16cid:durableId="1066875105">
+    <w:abstractNumId w:val="9"/>
+  </w:num>
+  <w:num w:numId="9" w16cid:durableId="733045293">
     <w:abstractNumId w:val="1"/>
   </w:num>
-  <w:num w:numId="2" w16cid:durableId="493030810">
+  <w:num w:numId="10" w16cid:durableId="1123766896">
+    <w:abstractNumId w:val="11"/>
+  </w:num>
+  <w:num w:numId="11" w16cid:durableId="76444253">
+    <w:abstractNumId w:val="13"/>
+  </w:num>
+  <w:num w:numId="12" w16cid:durableId="355622133">
+    <w:abstractNumId w:val="6"/>
+  </w:num>
+  <w:num w:numId="13" w16cid:durableId="1677686539">
+    <w:abstractNumId w:val="7"/>
+  </w:num>
+  <w:num w:numId="14" w16cid:durableId="366562957">
+    <w:abstractNumId w:val="19"/>
+  </w:num>
+  <w:num w:numId="15" w16cid:durableId="502860926">
+    <w:abstractNumId w:val="12"/>
+  </w:num>
+  <w:num w:numId="16" w16cid:durableId="1179925811">
+    <w:abstractNumId w:val="10"/>
+  </w:num>
+  <w:num w:numId="17" w16cid:durableId="33505582">
+    <w:abstractNumId w:val="5"/>
+  </w:num>
+  <w:num w:numId="18" w16cid:durableId="905847250">
     <w:abstractNumId w:val="15"/>
   </w:num>
-  <w:num w:numId="3" w16cid:durableId="306708568">
-    <w:abstractNumId w:val="13"/>
-  </w:num>
-  <w:num w:numId="4" w16cid:durableId="1947039820">
-    <w:abstractNumId w:val="3"/>
-  </w:num>
-  <w:num w:numId="5" w16cid:durableId="387386590">
-    <w:abstractNumId w:val="16"/>
-  </w:num>
-  <w:num w:numId="6" w16cid:durableId="2093504294">
-    <w:abstractNumId w:val="7"/>
-  </w:num>
-  <w:num w:numId="7" w16cid:durableId="1880242795">
-    <w:abstractNumId w:val="2"/>
-  </w:num>
-  <w:num w:numId="8" w16cid:durableId="1066875105">
-    <w:abstractNumId w:val="8"/>
-  </w:num>
-  <w:num w:numId="9" w16cid:durableId="733045293">
-    <w:abstractNumId w:val="0"/>
-  </w:num>
-  <w:num w:numId="10" w16cid:durableId="1123766896">
-    <w:abstractNumId w:val="10"/>
-  </w:num>
-  <w:num w:numId="11" w16cid:durableId="76444253">
-    <w:abstractNumId w:val="12"/>
-  </w:num>
-  <w:num w:numId="12" w16cid:durableId="355622133">
-    <w:abstractNumId w:val="5"/>
-  </w:num>
-  <w:num w:numId="13" w16cid:durableId="1677686539">
-    <w:abstractNumId w:val="6"/>
-  </w:num>
-  <w:num w:numId="14" w16cid:durableId="366562957">
+  <w:num w:numId="19" w16cid:durableId="161090561">
     <w:abstractNumId w:val="18"/>
   </w:num>
-  <w:num w:numId="15" w16cid:durableId="502860926">
-    <w:abstractNumId w:val="11"/>
-  </w:num>
-  <w:num w:numId="16" w16cid:durableId="1179925811">
-    <w:abstractNumId w:val="9"/>
-  </w:num>
-  <w:num w:numId="17" w16cid:durableId="33505582">
-    <w:abstractNumId w:val="4"/>
-  </w:num>
-  <w:num w:numId="18" w16cid:durableId="905847250">
-    <w:abstractNumId w:val="14"/>
-  </w:num>
-  <w:num w:numId="19" w16cid:durableId="161090561">
-    <w:abstractNumId w:val="17"/>
-  </w:num>
   <w:num w:numId="20" w16cid:durableId="781876098">
-    <w:abstractNumId w:val="0"/>
-    <w:lvlOverride w:ilvl="0"/>
-    <w:lvlOverride w:ilvl="1"/>
-    <w:lvlOverride w:ilvl="2"/>
-    <w:lvlOverride w:ilvl="3"/>
-    <w:lvlOverride w:ilvl="4"/>
-    <w:lvlOverride w:ilvl="5"/>
-    <w:lvlOverride w:ilvl="6"/>
-    <w:lvlOverride w:ilvl="7"/>
-    <w:lvlOverride w:ilvl="8"/>
+    <w:abstractNumId w:val="1"/>
   </w:num>
   <w:num w:numId="21" w16cid:durableId="1412968473">
-    <w:abstractNumId w:val="12"/>
+    <w:abstractNumId w:val="13"/>
     <w:lvlOverride w:ilvl="0">
       <w:startOverride w:val="1"/>
     </w:lvlOverride>
@@ -9299,6 +11072,9 @@
     <w:lvlOverride w:ilvl="8">
       <w:startOverride w:val="1"/>
     </w:lvlOverride>
+  </w:num>
+  <w:num w:numId="22" w16cid:durableId="1343896444">
+    <w:abstractNumId w:val="0"/>
   </w:num>
 </w:numbering>
 </file>
@@ -9426,6 +11202,7 @@
     <w:lsdException w:name="HTML Sample" w:semiHidden="1" w:unhideWhenUsed="1"/>
     <w:lsdException w:name="HTML Typewriter" w:semiHidden="1" w:unhideWhenUsed="1"/>
     <w:lsdException w:name="HTML Variable" w:semiHidden="1" w:unhideWhenUsed="1"/>
+    <w:lsdException w:name="Normal Table" w:semiHidden="1" w:unhideWhenUsed="1"/>
     <w:lsdException w:name="annotation subject" w:semiHidden="1" w:unhideWhenUsed="1"/>
     <w:lsdException w:name="No List" w:semiHidden="1" w:unhideWhenUsed="1"/>
     <w:lsdException w:name="Outline List 1" w:semiHidden="1" w:unhideWhenUsed="1"/>
@@ -9472,8 +11249,10 @@
     <w:lsdException w:name="Table Subtle 2" w:semiHidden="1" w:unhideWhenUsed="1"/>
     <w:lsdException w:name="Table Web 1" w:semiHidden="1" w:unhideWhenUsed="1"/>
     <w:lsdException w:name="Table Web 2" w:semiHidden="1" w:unhideWhenUsed="1"/>
+    <w:lsdException w:name="Table Web 3" w:semiHidden="1" w:unhideWhenUsed="1"/>
     <w:lsdException w:name="Balloon Text" w:semiHidden="1" w:unhideWhenUsed="1"/>
     <w:lsdException w:name="Table Grid" w:uiPriority="39"/>
+    <w:lsdException w:name="Table Theme" w:semiHidden="1" w:unhideWhenUsed="1"/>
     <w:lsdException w:name="Placeholder Text" w:semiHidden="1"/>
     <w:lsdException w:name="No Spacing" w:uiPriority="1" w:qFormat="1"/>
     <w:lsdException w:name="Light Shading" w:uiPriority="60"/>
@@ -9698,7 +11477,7 @@
   <w:style w:type="paragraph" w:default="1" w:styleId="Normal">
     <w:name w:val="Normal"/>
     <w:qFormat/>
-    <w:rsid w:val="00F31291"/>
+    <w:rsid w:val="0003499A"/>
   </w:style>
   <w:style w:type="paragraph" w:styleId="Ttulo1">
     <w:name w:val="heading 1"/>
@@ -10687,6 +12466,38 @@
     <w:rsid w:val="00C41C39"/>
     <w:pPr>
       <w:ind w:left="720"/>
+      <w:contextualSpacing/>
+    </w:pPr>
+  </w:style>
+  <w:style w:type="table" w:styleId="Tablaconcuadrcula">
+    <w:name w:val="Table Grid"/>
+    <w:basedOn w:val="Tablanormal"/>
+    <w:uiPriority w:val="39"/>
+    <w:rsid w:val="008D0B97"/>
+    <w:pPr>
+      <w:spacing w:after="0" w:line="240" w:lineRule="auto"/>
+    </w:pPr>
+    <w:tblPr>
+      <w:tblBorders>
+        <w:top w:val="single" w:sz="4" w:space="0" w:color="auto"/>
+        <w:left w:val="single" w:sz="4" w:space="0" w:color="auto"/>
+        <w:bottom w:val="single" w:sz="4" w:space="0" w:color="auto"/>
+        <w:right w:val="single" w:sz="4" w:space="0" w:color="auto"/>
+        <w:insideH w:val="single" w:sz="4" w:space="0" w:color="auto"/>
+        <w:insideV w:val="single" w:sz="4" w:space="0" w:color="auto"/>
+      </w:tblBorders>
+    </w:tblPr>
+  </w:style>
+  <w:style w:type="paragraph" w:styleId="Listaconvietas">
+    <w:name w:val="List Bullet"/>
+    <w:basedOn w:val="Normal"/>
+    <w:uiPriority w:val="99"/>
+    <w:unhideWhenUsed/>
+    <w:rsid w:val="00B725E3"/>
+    <w:pPr>
+      <w:numPr>
+        <w:numId w:val="22"/>
+      </w:numPr>
       <w:contextualSpacing/>
     </w:pPr>
   </w:style>
@@ -11014,6 +12825,21 @@
 </file>
 
 <file path=customXml/item1.xml><?xml version="1.0" encoding="utf-8"?>
+<?mso-contentType ?>
+<FormTemplates xmlns="http://schemas.microsoft.com/sharepoint/v3/contenttype/forms">
+  <Display>DocumentLibraryForm</Display>
+  <Edit>DocumentLibraryForm</Edit>
+  <New>DocumentLibraryForm</New>
+</FormTemplates>
+</file>
+
+<file path=customXml/item2.xml><?xml version="1.0" encoding="utf-8"?>
+<p:properties xmlns:p="http://schemas.microsoft.com/office/2006/metadata/properties" xmlns:xsi="http://www.w3.org/2001/XMLSchema-instance" xmlns:pc="http://schemas.microsoft.com/office/infopath/2007/PartnerControls">
+  <documentManagement/>
+</p:properties>
+</file>
+
+<file path=customXml/item3.xml><?xml version="1.0" encoding="utf-8"?>
 <ct:contentTypeSchema xmlns:ct="http://schemas.microsoft.com/office/2006/metadata/contentType" xmlns:ma="http://schemas.microsoft.com/office/2006/metadata/properties/metaAttributes" ct:_="" ma:_="" ma:contentTypeName="Document" ma:contentTypeID="0x01010065E3637813C5CC48B9ED5293076CE571" ma:contentTypeVersion="0" ma:contentTypeDescription="Create a new document." ma:contentTypeScope="" ma:versionID="d4dc5b5990ad9c816b3d722d1c3f4588">
   <xsd:schema xmlns:xsd="http://www.w3.org/2001/XMLSchema" xmlns:xs="http://www.w3.org/2001/XMLSchema" xmlns:p="http://schemas.microsoft.com/office/2006/metadata/properties" targetNamespace="http://schemas.microsoft.com/office/2006/metadata/properties" ma:root="true" ma:fieldsID="0967b7be50301903c78f9c39c6fd9af8">
     <xsd:element name="properties">
@@ -11127,26 +12953,28 @@
 </ct:contentTypeSchema>
 </file>
 
-<file path=customXml/item2.xml><?xml version="1.0" encoding="utf-8"?>
-<p:properties xmlns:p="http://schemas.microsoft.com/office/2006/metadata/properties" xmlns:xsi="http://www.w3.org/2001/XMLSchema-instance" xmlns:pc="http://schemas.microsoft.com/office/infopath/2007/PartnerControls">
-  <documentManagement/>
-</p:properties>
-</file>
-
-<file path=customXml/item3.xml><?xml version="1.0" encoding="utf-8"?>
-<?mso-contentType ?>
-<FormTemplates xmlns="http://schemas.microsoft.com/sharepoint/v3/contenttype/forms">
-  <Display>DocumentLibraryForm</Display>
-  <Edit>DocumentLibraryForm</Edit>
-  <New>DocumentLibraryForm</New>
-</FormTemplates>
-</file>
-
 <file path=customXml/item4.xml><?xml version="1.0" encoding="utf-8"?>
 <b:Sources xmlns:b="http://schemas.openxmlformats.org/officeDocument/2006/bibliography" xmlns="http://schemas.openxmlformats.org/officeDocument/2006/bibliography" SelectedStyle="\APASixthEditionOfficeOnline.xsl" StyleName="APA" Version="6"/>
 </file>
 
 <file path=customXml/itemProps1.xml><?xml version="1.0" encoding="utf-8"?>
+<ds:datastoreItem xmlns:ds="http://schemas.openxmlformats.org/officeDocument/2006/customXml" ds:itemID="{F8A9E976-5B0E-4987-B32C-F393F137531E}">
+  <ds:schemaRefs>
+    <ds:schemaRef ds:uri="http://schemas.microsoft.com/sharepoint/v3/contenttype/forms"/>
+  </ds:schemaRefs>
+</ds:datastoreItem>
+</file>
+
+<file path=customXml/itemProps2.xml><?xml version="1.0" encoding="utf-8"?>
+<ds:datastoreItem xmlns:ds="http://schemas.openxmlformats.org/officeDocument/2006/customXml" ds:itemID="{0E54AAEB-B31A-4CB6-891B-749B36EF3CCD}">
+  <ds:schemaRefs>
+    <ds:schemaRef ds:uri="http://schemas.microsoft.com/office/2006/metadata/properties"/>
+    <ds:schemaRef ds:uri="http://schemas.microsoft.com/office/infopath/2007/PartnerControls"/>
+  </ds:schemaRefs>
+</ds:datastoreItem>
+</file>
+
+<file path=customXml/itemProps3.xml><?xml version="1.0" encoding="utf-8"?>
 <ds:datastoreItem xmlns:ds="http://schemas.openxmlformats.org/officeDocument/2006/customXml" ds:itemID="{1388EADD-F515-4E01-8B46-5562E75C9732}">
   <ds:schemaRefs>
     <ds:schemaRef ds:uri="http://schemas.microsoft.com/office/2006/metadata/contentType"/>
@@ -11162,23 +12990,6 @@
 </ds:datastoreItem>
 </file>
 
-<file path=customXml/itemProps2.xml><?xml version="1.0" encoding="utf-8"?>
-<ds:datastoreItem xmlns:ds="http://schemas.openxmlformats.org/officeDocument/2006/customXml" ds:itemID="{0E54AAEB-B31A-4CB6-891B-749B36EF3CCD}">
-  <ds:schemaRefs>
-    <ds:schemaRef ds:uri="http://schemas.microsoft.com/office/2006/metadata/properties"/>
-    <ds:schemaRef ds:uri="http://schemas.microsoft.com/office/infopath/2007/PartnerControls"/>
-  </ds:schemaRefs>
-</ds:datastoreItem>
-</file>
-
-<file path=customXml/itemProps3.xml><?xml version="1.0" encoding="utf-8"?>
-<ds:datastoreItem xmlns:ds="http://schemas.openxmlformats.org/officeDocument/2006/customXml" ds:itemID="{F8A9E976-5B0E-4987-B32C-F393F137531E}">
-  <ds:schemaRefs>
-    <ds:schemaRef ds:uri="http://schemas.microsoft.com/sharepoint/v3/contenttype/forms"/>
-  </ds:schemaRefs>
-</ds:datastoreItem>
-</file>
-
 <file path=customXml/itemProps4.xml><?xml version="1.0" encoding="utf-8"?>
 <ds:datastoreItem xmlns:ds="http://schemas.openxmlformats.org/officeDocument/2006/customXml" ds:itemID="{92B55331-C62D-4056-8C6F-7AF51EC62E23}">
   <ds:schemaRefs>

</xml_diff>